<commit_message>
Finished code with comments, finished reflection, test cases, and final design document
</commit_message>
<xml_diff>
--- a/final_design.docx
+++ b/final_design.docx
@@ -1,6 +1,6 @@
 
 <file path=word/document.xml><?xml version="1.0" encoding="utf-8"?>
-<w:document xmlns:wpc="http://schemas.microsoft.com/office/word/2010/wordprocessingCanvas" xmlns:cx="http://schemas.microsoft.com/office/drawing/2014/chartex" xmlns:cx1="http://schemas.microsoft.com/office/drawing/2015/9/8/chartex" xmlns:cx2="http://schemas.microsoft.com/office/drawing/2015/10/21/chartex" xmlns:cx3="http://schemas.microsoft.com/office/drawing/2016/5/9/chartex" xmlns:cx4="http://schemas.microsoft.com/office/drawing/2016/5/10/chartex" xmlns:cx5="http://schemas.microsoft.com/office/drawing/2016/5/11/chartex" xmlns:cx6="http://schemas.microsoft.com/office/drawing/2016/5/12/chartex" xmlns:cx7="http://schemas.microsoft.com/office/drawing/2016/5/13/chartex" xmlns:cx8="http://schemas.microsoft.com/office/drawing/2016/5/14/chartex" xmlns:mc="http://schemas.openxmlformats.org/markup-compatibility/2006" xmlns:aink="http://schemas.microsoft.com/office/drawing/2016/ink" xmlns:am3d="http://schemas.microsoft.com/office/drawing/2017/model3d" xmlns:o="urn:schemas-microsoft-com:office:office" xmlns:r="http://schemas.openxmlformats.org/officeDocument/2006/relationships" xmlns:m="http://schemas.openxmlformats.org/officeDocument/2006/math" xmlns:v="urn:schemas-microsoft-com:vml" xmlns:wp14="http://schemas.microsoft.com/office/word/2010/wordprocessingDrawing" xmlns:wp="http://schemas.openxmlformats.org/drawingml/2006/wordprocessingDrawing" xmlns:w10="urn:schemas-microsoft-com:office:word" xmlns:w="http://schemas.openxmlformats.org/wordprocessingml/2006/main" xmlns:w14="http://schemas.microsoft.com/office/word/2010/wordml" xmlns:w15="http://schemas.microsoft.com/office/word/2012/wordml" xmlns:w16cex="http://schemas.microsoft.com/office/word/2018/wordml/cex" xmlns:w16cid="http://schemas.microsoft.com/office/word/2016/wordml/cid" xmlns:w16="http://schemas.microsoft.com/office/word/2018/wordml" xmlns:w16sdtdh="http://schemas.microsoft.com/office/word/2020/wordml/sdtdatahash" xmlns:w16se="http://schemas.microsoft.com/office/word/2015/wordml/symex" xmlns:wpg="http://schemas.microsoft.com/office/word/2010/wordprocessingGroup" xmlns:wpi="http://schemas.microsoft.com/office/word/2010/wordprocessingInk" xmlns:wne="http://schemas.microsoft.com/office/word/2006/wordml" xmlns:wps="http://schemas.microsoft.com/office/word/2010/wordprocessingShape" mc:Ignorable="w14 w15 w16se w16cid w16 w16cex w16sdtdh wp14">
+<w:document xmlns:wpc="http://schemas.microsoft.com/office/word/2010/wordprocessingCanvas" xmlns:cx="http://schemas.microsoft.com/office/drawing/2014/chartex" xmlns:cx1="http://schemas.microsoft.com/office/drawing/2015/9/8/chartex" xmlns:cx2="http://schemas.microsoft.com/office/drawing/2015/10/21/chartex" xmlns:cx3="http://schemas.microsoft.com/office/drawing/2016/5/9/chartex" xmlns:cx4="http://schemas.microsoft.com/office/drawing/2016/5/10/chartex" xmlns:cx5="http://schemas.microsoft.com/office/drawing/2016/5/11/chartex" xmlns:cx6="http://schemas.microsoft.com/office/drawing/2016/5/12/chartex" xmlns:cx7="http://schemas.microsoft.com/office/drawing/2016/5/13/chartex" xmlns:cx8="http://schemas.microsoft.com/office/drawing/2016/5/14/chartex" xmlns:mc="http://schemas.openxmlformats.org/markup-compatibility/2006" xmlns:aink="http://schemas.microsoft.com/office/drawing/2016/ink" xmlns:am3d="http://schemas.microsoft.com/office/drawing/2017/model3d" xmlns:o="urn:schemas-microsoft-com:office:office" xmlns:oel="http://schemas.microsoft.com/office/2019/extlst" xmlns:r="http://schemas.openxmlformats.org/officeDocument/2006/relationships" xmlns:m="http://schemas.openxmlformats.org/officeDocument/2006/math" xmlns:v="urn:schemas-microsoft-com:vml" xmlns:wp14="http://schemas.microsoft.com/office/word/2010/wordprocessingDrawing" xmlns:wp="http://schemas.openxmlformats.org/drawingml/2006/wordprocessingDrawing" xmlns:w10="urn:schemas-microsoft-com:office:word" xmlns:w="http://schemas.openxmlformats.org/wordprocessingml/2006/main" xmlns:w14="http://schemas.microsoft.com/office/word/2010/wordml" xmlns:w15="http://schemas.microsoft.com/office/word/2012/wordml" xmlns:w16cex="http://schemas.microsoft.com/office/word/2018/wordml/cex" xmlns:w16cid="http://schemas.microsoft.com/office/word/2016/wordml/cid" xmlns:w16="http://schemas.microsoft.com/office/word/2018/wordml" xmlns:w16du="http://schemas.microsoft.com/office/word/2023/wordml/word16du" xmlns:w16sdtdh="http://schemas.microsoft.com/office/word/2020/wordml/sdtdatahash" xmlns:w16se="http://schemas.microsoft.com/office/word/2015/wordml/symex" xmlns:wpg="http://schemas.microsoft.com/office/word/2010/wordprocessingGroup" xmlns:wpi="http://schemas.microsoft.com/office/word/2010/wordprocessingInk" xmlns:wne="http://schemas.microsoft.com/office/word/2006/wordml" xmlns:wps="http://schemas.microsoft.com/office/word/2010/wordprocessingShape" mc:Ignorable="w14 w15 w16se w16cid w16 w16cex w16sdtdh w16du wp14">
   <w:body>
     <w:tbl>
       <w:tblPr>
@@ -35,6 +35,9 @@
             <w:pPr>
               <w:cnfStyle w:val="000000100000" w:firstRow="0" w:lastRow="0" w:firstColumn="0" w:lastColumn="0" w:oddVBand="0" w:evenVBand="0" w:oddHBand="1" w:evenHBand="0" w:firstRowFirstColumn="0" w:firstRowLastColumn="0" w:lastRowFirstColumn="0" w:lastRowLastColumn="0"/>
             </w:pPr>
+            <w:r>
+              <w:t>Krishon Pinkins</w:t>
+            </w:r>
           </w:p>
         </w:tc>
       </w:tr>
@@ -58,6 +61,9 @@
             <w:pPr>
               <w:cnfStyle w:val="000000000000" w:firstRow="0" w:lastRow="0" w:firstColumn="0" w:lastColumn="0" w:oddVBand="0" w:evenVBand="0" w:oddHBand="0" w:evenHBand="0" w:firstRowFirstColumn="0" w:firstRowLastColumn="0" w:lastRowFirstColumn="0" w:lastRowLastColumn="0"/>
             </w:pPr>
+            <w:r>
+              <w:t>001938622</w:t>
+            </w:r>
           </w:p>
         </w:tc>
       </w:tr>
@@ -69,6 +75,925 @@
       </w:pPr>
       <w:r>
         <w:t xml:space="preserve">Final design </w:t>
+      </w:r>
+    </w:p>
+    <w:p>
+      <w:pPr>
+        <w:rPr>
+          <w:b/>
+          <w:bCs/>
+          <w:sz w:val="32"/>
+          <w:szCs w:val="32"/>
+        </w:rPr>
+      </w:pPr>
+    </w:p>
+    <w:p>
+      <w:r>
+        <w:rPr>
+          <w:b/>
+          <w:bCs/>
+          <w:sz w:val="28"/>
+          <w:szCs w:val="28"/>
+        </w:rPr>
+        <w:t xml:space="preserve">Final Design Correction: </w:t>
+      </w:r>
+      <w:r>
+        <w:t xml:space="preserve">I change the first decision from the question “How many friends” to read value =&lt; 2, so 2 doesn’t prompt an error </w:t>
+      </w:r>
+      <w:proofErr w:type="spellStart"/>
+      <w:r>
+        <w:t>value</w:t>
+      </w:r>
+      <w:proofErr w:type="spellEnd"/>
+      <w:r>
+        <w:t xml:space="preserve"> during the code.</w:t>
+      </w:r>
+    </w:p>
+    <w:p/>
+    <w:p>
+      <w:pPr>
+        <w:rPr>
+          <w:b/>
+          <w:bCs/>
+          <w:sz w:val="32"/>
+          <w:szCs w:val="32"/>
+        </w:rPr>
+      </w:pPr>
+      <w:r>
+        <w:rPr>
+          <w:b/>
+          <w:bCs/>
+          <w:sz w:val="32"/>
+          <w:szCs w:val="32"/>
+        </w:rPr>
+        <w:t>Story</w:t>
+      </w:r>
+    </w:p>
+    <w:p>
+      <w:pPr>
+        <w:ind w:firstLine="720"/>
+      </w:pPr>
+      <w:r>
+        <w:t xml:space="preserve">You are in an abandoned high school with your friends and notice there is a person there acting strange. One of your friends approach this strange person. They knock them down and begin biting into their flesh. </w:t>
+      </w:r>
+    </w:p>
+    <w:p>
+      <w:pPr>
+        <w:ind w:firstLine="720"/>
+      </w:pPr>
+      <w:r>
+        <w:t>Do you flee or go to save your friend?</w:t>
+      </w:r>
+    </w:p>
+    <w:p>
+      <w:pPr>
+        <w:pStyle w:val="ListParagraph"/>
+        <w:numPr>
+          <w:ilvl w:val="0"/>
+          <w:numId w:val="2"/>
+        </w:numPr>
+      </w:pPr>
+      <w:r>
+        <w:t>If you go to save your friend, you must fight the stranger with the rest of your friends. How many friends do you have to help you?</w:t>
+      </w:r>
+    </w:p>
+    <w:p>
+      <w:pPr>
+        <w:pStyle w:val="ListParagraph"/>
+        <w:numPr>
+          <w:ilvl w:val="1"/>
+          <w:numId w:val="2"/>
+        </w:numPr>
+      </w:pPr>
+      <w:r>
+        <w:t xml:space="preserve">If you entered a value </w:t>
+      </w:r>
+      <w:r>
+        <w:t>=</w:t>
+      </w:r>
+      <w:r>
+        <w:t>&lt; 2, you and all your friends die. (END)</w:t>
+      </w:r>
+    </w:p>
+    <w:p>
+      <w:pPr>
+        <w:pStyle w:val="ListParagraph"/>
+        <w:numPr>
+          <w:ilvl w:val="1"/>
+          <w:numId w:val="2"/>
+        </w:numPr>
+      </w:pPr>
+      <w:r>
+        <w:t>If you entered a value = 3, two additional friends become bitten, but you get away temporarily.</w:t>
+      </w:r>
+    </w:p>
+    <w:p>
+      <w:pPr>
+        <w:pStyle w:val="ListParagraph"/>
+        <w:numPr>
+          <w:ilvl w:val="2"/>
+          <w:numId w:val="2"/>
+        </w:numPr>
+      </w:pPr>
+      <w:r>
+        <w:t xml:space="preserve">You and your friends lock yourselves in a classroom. Since now three of your friends are bitten, you need to find medical supplies urgently. You are presented with three different wards that you can go to. </w:t>
+      </w:r>
+      <w:bookmarkStart w:id="0" w:name="OLE_LINK1"/>
+      <w:bookmarkStart w:id="1" w:name="OLE_LINK2"/>
+      <w:r>
+        <w:t>Do you go down the Blue ward, Red ward, or Green ward?</w:t>
+      </w:r>
+    </w:p>
+    <w:bookmarkEnd w:id="0"/>
+    <w:bookmarkEnd w:id="1"/>
+    <w:p>
+      <w:pPr>
+        <w:pStyle w:val="ListParagraph"/>
+        <w:numPr>
+          <w:ilvl w:val="3"/>
+          <w:numId w:val="2"/>
+        </w:numPr>
+      </w:pPr>
+      <w:r>
+        <w:t>If you choose Blue ward, you and your friends find medical supplies and can escape successfully.</w:t>
+      </w:r>
+    </w:p>
+    <w:p>
+      <w:pPr>
+        <w:pStyle w:val="ListParagraph"/>
+        <w:numPr>
+          <w:ilvl w:val="3"/>
+          <w:numId w:val="2"/>
+        </w:numPr>
+      </w:pPr>
+      <w:r>
+        <w:t>If you choose Red ward, you and your friends run into more strange people, and they devour your flesh. (END)</w:t>
+      </w:r>
+    </w:p>
+    <w:p>
+      <w:pPr>
+        <w:pStyle w:val="ListParagraph"/>
+        <w:numPr>
+          <w:ilvl w:val="3"/>
+          <w:numId w:val="2"/>
+        </w:numPr>
+      </w:pPr>
+      <w:r>
+        <w:t>If you choose Green ward, you and your friends don’t find medical supplies and your bit friends turn into zombies. They all surround you and devour your flesh. (END)</w:t>
+      </w:r>
+    </w:p>
+    <w:p>
+      <w:pPr>
+        <w:pStyle w:val="ListParagraph"/>
+        <w:numPr>
+          <w:ilvl w:val="1"/>
+          <w:numId w:val="2"/>
+        </w:numPr>
+      </w:pPr>
+      <w:r>
+        <w:t>If you entered a value &gt; 4, you and your friends trap the strange man in a locker while you and your friends escape the high school. (END)</w:t>
+      </w:r>
+    </w:p>
+    <w:p>
+      <w:pPr>
+        <w:pStyle w:val="ListParagraph"/>
+        <w:numPr>
+          <w:ilvl w:val="0"/>
+          <w:numId w:val="2"/>
+        </w:numPr>
+      </w:pPr>
+      <w:r>
+        <w:t>If you flee, you run until you approach three different hallways. What hallway would you choose to go down?</w:t>
+      </w:r>
+    </w:p>
+    <w:p>
+      <w:pPr>
+        <w:pStyle w:val="ListParagraph"/>
+        <w:numPr>
+          <w:ilvl w:val="1"/>
+          <w:numId w:val="2"/>
+        </w:numPr>
+      </w:pPr>
+      <w:r>
+        <w:t>If you run down hallway number #1, you run into a horde meeting your demise. (END)</w:t>
+      </w:r>
+    </w:p>
+    <w:p>
+      <w:pPr>
+        <w:pStyle w:val="ListParagraph"/>
+        <w:numPr>
+          <w:ilvl w:val="1"/>
+          <w:numId w:val="2"/>
+        </w:numPr>
+      </w:pPr>
+      <w:r>
+        <w:t>If you run down hallway #2, you run into a locked room. You can unlock it with change in your pocket. How much change do you have in your pocket?</w:t>
+      </w:r>
+    </w:p>
+    <w:p>
+      <w:pPr>
+        <w:pStyle w:val="ListParagraph"/>
+        <w:numPr>
+          <w:ilvl w:val="2"/>
+          <w:numId w:val="2"/>
+        </w:numPr>
+      </w:pPr>
+      <w:r>
+        <w:lastRenderedPageBreak/>
+        <w:t>If you have less than .25 cents. You’re not able to open the door in time and get overwhelmed by the horde.</w:t>
+      </w:r>
+    </w:p>
+    <w:p>
+      <w:pPr>
+        <w:pStyle w:val="ListParagraph"/>
+        <w:numPr>
+          <w:ilvl w:val="2"/>
+          <w:numId w:val="2"/>
+        </w:numPr>
+      </w:pPr>
+      <w:r>
+        <w:t xml:space="preserve">If you have more than .25 cents. You’re able to open the door in time, you call the </w:t>
+      </w:r>
+      <w:proofErr w:type="gramStart"/>
+      <w:r>
+        <w:t>police, and</w:t>
+      </w:r>
+      <w:proofErr w:type="gramEnd"/>
+      <w:r>
+        <w:t xml:space="preserve"> wait it out safely (END).</w:t>
+      </w:r>
+    </w:p>
+    <w:p>
+      <w:pPr>
+        <w:pStyle w:val="ListParagraph"/>
+        <w:numPr>
+          <w:ilvl w:val="1"/>
+          <w:numId w:val="2"/>
+        </w:numPr>
+      </w:pPr>
+      <w:r>
+        <w:t>If you run down hallway number #3, it leads to the outside of the school and you’re free. (END)</w:t>
+      </w:r>
+    </w:p>
+    <w:p/>
+    <w:p>
+      <w:r>
+        <w:rPr>
+          <w:b/>
+          <w:bCs/>
+          <w:sz w:val="28"/>
+          <w:szCs w:val="28"/>
+        </w:rPr>
+        <w:t xml:space="preserve">Inputs: </w:t>
+      </w:r>
+      <w:r>
+        <w:rPr>
+          <w:sz w:val="26"/>
+          <w:szCs w:val="26"/>
+        </w:rPr>
+        <w:t>User’s name, flee or save, number of friends to help, which ward they go down, which hallway they go down, and how many cents do they have in their pocket.</w:t>
+      </w:r>
+    </w:p>
+    <w:p/>
+    <w:p>
+      <w:pPr>
+        <w:rPr>
+          <w:sz w:val="26"/>
+          <w:szCs w:val="26"/>
+        </w:rPr>
+      </w:pPr>
+      <w:r>
+        <w:rPr>
+          <w:b/>
+          <w:bCs/>
+          <w:sz w:val="28"/>
+          <w:szCs w:val="28"/>
+        </w:rPr>
+        <w:t>Outpu</w:t>
+      </w:r>
+      <w:r>
+        <w:rPr>
+          <w:b/>
+          <w:bCs/>
+          <w:sz w:val="28"/>
+          <w:szCs w:val="28"/>
+        </w:rPr>
+        <w:t>t:</w:t>
+      </w:r>
+      <w:r>
+        <w:rPr>
+          <w:b/>
+          <w:bCs/>
+          <w:sz w:val="28"/>
+          <w:szCs w:val="28"/>
+        </w:rPr>
+        <w:t xml:space="preserve"> </w:t>
+      </w:r>
+      <w:r>
+        <w:rPr>
+          <w:sz w:val="26"/>
+          <w:szCs w:val="26"/>
+        </w:rPr>
+        <w:t xml:space="preserve">Initial </w:t>
+      </w:r>
+      <w:r>
+        <w:rPr>
+          <w:sz w:val="26"/>
+          <w:szCs w:val="26"/>
+        </w:rPr>
+        <w:t>s</w:t>
+      </w:r>
+      <w:r>
+        <w:rPr>
+          <w:sz w:val="26"/>
+          <w:szCs w:val="26"/>
+        </w:rPr>
+        <w:t xml:space="preserve">cenario, </w:t>
+      </w:r>
+      <w:r>
+        <w:rPr>
+          <w:sz w:val="26"/>
+          <w:szCs w:val="26"/>
+        </w:rPr>
+        <w:t>s</w:t>
+      </w:r>
+      <w:r>
+        <w:rPr>
+          <w:sz w:val="26"/>
+          <w:szCs w:val="26"/>
+        </w:rPr>
+        <w:t xml:space="preserve">tory </w:t>
+      </w:r>
+      <w:r>
+        <w:rPr>
+          <w:sz w:val="26"/>
+          <w:szCs w:val="26"/>
+        </w:rPr>
+        <w:t>p</w:t>
+      </w:r>
+      <w:r>
+        <w:rPr>
+          <w:sz w:val="26"/>
+          <w:szCs w:val="26"/>
+        </w:rPr>
+        <w:t xml:space="preserve">art 2 </w:t>
+      </w:r>
+      <w:r>
+        <w:rPr>
+          <w:sz w:val="26"/>
+          <w:szCs w:val="26"/>
+        </w:rPr>
+        <w:t>s</w:t>
+      </w:r>
+      <w:r>
+        <w:rPr>
+          <w:sz w:val="26"/>
+          <w:szCs w:val="26"/>
+        </w:rPr>
+        <w:t xml:space="preserve">cenario, </w:t>
+      </w:r>
+      <w:r>
+        <w:rPr>
+          <w:sz w:val="26"/>
+          <w:szCs w:val="26"/>
+        </w:rPr>
+        <w:t>s</w:t>
+      </w:r>
+      <w:r>
+        <w:rPr>
+          <w:sz w:val="26"/>
+          <w:szCs w:val="26"/>
+        </w:rPr>
+        <w:t xml:space="preserve">tory </w:t>
+      </w:r>
+      <w:r>
+        <w:rPr>
+          <w:sz w:val="26"/>
+          <w:szCs w:val="26"/>
+        </w:rPr>
+        <w:t>p</w:t>
+      </w:r>
+      <w:r>
+        <w:rPr>
+          <w:sz w:val="26"/>
+          <w:szCs w:val="26"/>
+        </w:rPr>
+        <w:t xml:space="preserve">art 3 </w:t>
+      </w:r>
+      <w:r>
+        <w:rPr>
+          <w:sz w:val="26"/>
+          <w:szCs w:val="26"/>
+        </w:rPr>
+        <w:t>s</w:t>
+      </w:r>
+      <w:r>
+        <w:rPr>
+          <w:sz w:val="26"/>
+          <w:szCs w:val="26"/>
+        </w:rPr>
+        <w:t xml:space="preserve">cenario, </w:t>
+      </w:r>
+      <w:r>
+        <w:rPr>
+          <w:sz w:val="26"/>
+          <w:szCs w:val="26"/>
+        </w:rPr>
+        <w:t>s</w:t>
+      </w:r>
+      <w:r>
+        <w:rPr>
+          <w:sz w:val="26"/>
+          <w:szCs w:val="26"/>
+        </w:rPr>
+        <w:t xml:space="preserve">tory </w:t>
+      </w:r>
+      <w:r>
+        <w:rPr>
+          <w:sz w:val="26"/>
+          <w:szCs w:val="26"/>
+        </w:rPr>
+        <w:t>p</w:t>
+      </w:r>
+      <w:r>
+        <w:rPr>
+          <w:sz w:val="26"/>
+          <w:szCs w:val="26"/>
+        </w:rPr>
+        <w:t xml:space="preserve">art 4 </w:t>
+      </w:r>
+      <w:r>
+        <w:rPr>
+          <w:sz w:val="26"/>
+          <w:szCs w:val="26"/>
+        </w:rPr>
+        <w:t>s</w:t>
+      </w:r>
+      <w:r>
+        <w:rPr>
+          <w:sz w:val="26"/>
+          <w:szCs w:val="26"/>
+        </w:rPr>
+        <w:t xml:space="preserve">cenario, </w:t>
+      </w:r>
+      <w:r>
+        <w:rPr>
+          <w:sz w:val="26"/>
+          <w:szCs w:val="26"/>
+        </w:rPr>
+        <w:t>s</w:t>
+      </w:r>
+      <w:r>
+        <w:rPr>
+          <w:sz w:val="26"/>
+          <w:szCs w:val="26"/>
+        </w:rPr>
+        <w:t xml:space="preserve">tory </w:t>
+      </w:r>
+      <w:r>
+        <w:rPr>
+          <w:sz w:val="26"/>
+          <w:szCs w:val="26"/>
+        </w:rPr>
+        <w:t>p</w:t>
+      </w:r>
+      <w:r>
+        <w:rPr>
+          <w:sz w:val="26"/>
+          <w:szCs w:val="26"/>
+        </w:rPr>
+        <w:t xml:space="preserve">art 5 </w:t>
+      </w:r>
+      <w:r>
+        <w:rPr>
+          <w:sz w:val="26"/>
+          <w:szCs w:val="26"/>
+        </w:rPr>
+        <w:t>s</w:t>
+      </w:r>
+      <w:r>
+        <w:rPr>
+          <w:sz w:val="26"/>
+          <w:szCs w:val="26"/>
+        </w:rPr>
+        <w:t>cenario, and user game results</w:t>
+      </w:r>
+      <w:r>
+        <w:rPr>
+          <w:sz w:val="26"/>
+          <w:szCs w:val="26"/>
+        </w:rPr>
+        <w:t>.</w:t>
+      </w:r>
+    </w:p>
+    <w:p>
+      <w:pPr>
+        <w:rPr>
+          <w:sz w:val="26"/>
+          <w:szCs w:val="26"/>
+        </w:rPr>
+      </w:pPr>
+    </w:p>
+    <w:p>
+      <w:pPr>
+        <w:rPr>
+          <w:sz w:val="26"/>
+          <w:szCs w:val="26"/>
+        </w:rPr>
+      </w:pPr>
+      <w:r>
+        <w:rPr>
+          <w:b/>
+          <w:bCs/>
+          <w:sz w:val="28"/>
+          <w:szCs w:val="28"/>
+        </w:rPr>
+        <w:t>Decisions:</w:t>
+      </w:r>
+      <w:r>
+        <w:rPr>
+          <w:sz w:val="28"/>
+          <w:szCs w:val="28"/>
+        </w:rPr>
+        <w:t xml:space="preserve"> </w:t>
+      </w:r>
+      <w:r>
+        <w:rPr>
+          <w:sz w:val="26"/>
+          <w:szCs w:val="26"/>
+        </w:rPr>
+        <w:t>F</w:t>
+      </w:r>
+      <w:r>
+        <w:rPr>
+          <w:sz w:val="26"/>
+          <w:szCs w:val="26"/>
+        </w:rPr>
+        <w:t>lee or save, number of friends to help, which ward they go down, which hallway they go down, and how many cents do they have in their pocket.</w:t>
+      </w:r>
+    </w:p>
+    <w:p>
+      <w:r>
+        <w:rPr>
+          <w:sz w:val="26"/>
+          <w:szCs w:val="26"/>
+        </w:rPr>
+        <w:br/>
+        <w:t>Calculations: N/A</w:t>
+      </w:r>
+    </w:p>
+    <w:p/>
+    <w:p>
+      <w:pPr>
+        <w:pStyle w:val="Heading1"/>
+        <w:rPr>
+          <w:rFonts w:asciiTheme="minorHAnsi" w:hAnsiTheme="minorHAnsi" w:cstheme="minorHAnsi"/>
+          <w:b/>
+          <w:bCs/>
+          <w:color w:val="auto"/>
+        </w:rPr>
+      </w:pPr>
+      <w:r>
+        <w:rPr>
+          <w:rFonts w:asciiTheme="minorHAnsi" w:hAnsiTheme="minorHAnsi" w:cstheme="minorHAnsi"/>
+          <w:b/>
+          <w:bCs/>
+          <w:color w:val="auto"/>
+        </w:rPr>
+        <w:t>Algorithm</w:t>
+      </w:r>
+    </w:p>
+    <w:p/>
+    <w:p/>
+    <w:p>
+      <w:pPr>
+        <w:pStyle w:val="ListParagraph"/>
+        <w:numPr>
+          <w:ilvl w:val="0"/>
+          <w:numId w:val="1"/>
+        </w:numPr>
+      </w:pPr>
+      <w:r>
+        <w:t>Greet the user and ask user to input their name</w:t>
+      </w:r>
+    </w:p>
+    <w:p>
+      <w:pPr>
+        <w:pStyle w:val="ListParagraph"/>
+        <w:numPr>
+          <w:ilvl w:val="0"/>
+          <w:numId w:val="1"/>
+        </w:numPr>
+      </w:pPr>
+      <w:r>
+        <w:t>Output the initial scenario to the user</w:t>
+      </w:r>
+    </w:p>
+    <w:p>
+      <w:pPr>
+        <w:pStyle w:val="ListParagraph"/>
+        <w:numPr>
+          <w:ilvl w:val="0"/>
+          <w:numId w:val="1"/>
+        </w:numPr>
+      </w:pPr>
+      <w:r>
+        <w:t>Ask user if they flee or save their friend</w:t>
+      </w:r>
+    </w:p>
+    <w:p>
+      <w:pPr>
+        <w:pStyle w:val="ListParagraph"/>
+        <w:numPr>
+          <w:ilvl w:val="1"/>
+          <w:numId w:val="1"/>
+        </w:numPr>
+      </w:pPr>
+      <w:r>
+        <w:t>If user chooses to save their friend</w:t>
+      </w:r>
+    </w:p>
+    <w:p>
+      <w:pPr>
+        <w:pStyle w:val="ListParagraph"/>
+        <w:numPr>
+          <w:ilvl w:val="2"/>
+          <w:numId w:val="1"/>
+        </w:numPr>
+      </w:pPr>
+      <w:r>
+        <w:t>Output the new scenario to the user (Story Part 2)</w:t>
+      </w:r>
+    </w:p>
+    <w:p>
+      <w:pPr>
+        <w:pStyle w:val="ListParagraph"/>
+        <w:numPr>
+          <w:ilvl w:val="2"/>
+          <w:numId w:val="1"/>
+        </w:numPr>
+      </w:pPr>
+      <w:r>
+        <w:t>Ask user how many friends they must help them</w:t>
+      </w:r>
+    </w:p>
+    <w:p>
+      <w:pPr>
+        <w:pStyle w:val="ListParagraph"/>
+        <w:numPr>
+          <w:ilvl w:val="3"/>
+          <w:numId w:val="1"/>
+        </w:numPr>
+      </w:pPr>
+      <w:r>
+        <w:t>If user has less than</w:t>
+      </w:r>
+      <w:r>
+        <w:t xml:space="preserve"> or equal to</w:t>
+      </w:r>
+      <w:r>
+        <w:t xml:space="preserve"> two friends to help</w:t>
+      </w:r>
+    </w:p>
+    <w:p>
+      <w:pPr>
+        <w:pStyle w:val="ListParagraph"/>
+        <w:numPr>
+          <w:ilvl w:val="4"/>
+          <w:numId w:val="1"/>
+        </w:numPr>
+      </w:pPr>
+      <w:r>
+        <w:t>User and all their friends die, user loses</w:t>
+      </w:r>
+    </w:p>
+    <w:p>
+      <w:pPr>
+        <w:pStyle w:val="ListParagraph"/>
+        <w:numPr>
+          <w:ilvl w:val="3"/>
+          <w:numId w:val="1"/>
+        </w:numPr>
+      </w:pPr>
+      <w:r>
+        <w:t>If user has equal to three friends</w:t>
+      </w:r>
+    </w:p>
+    <w:p>
+      <w:pPr>
+        <w:pStyle w:val="ListParagraph"/>
+        <w:numPr>
+          <w:ilvl w:val="4"/>
+          <w:numId w:val="1"/>
+        </w:numPr>
+      </w:pPr>
+      <w:r>
+        <w:t>Two additional friends become bitten, but you get away temporarily</w:t>
+      </w:r>
+    </w:p>
+    <w:p>
+      <w:pPr>
+        <w:pStyle w:val="ListParagraph"/>
+        <w:numPr>
+          <w:ilvl w:val="5"/>
+          <w:numId w:val="1"/>
+        </w:numPr>
+      </w:pPr>
+      <w:r>
+        <w:t>Output the new scenario to the user (Story Part 3)</w:t>
+      </w:r>
+    </w:p>
+    <w:p>
+      <w:pPr>
+        <w:pStyle w:val="ListParagraph"/>
+        <w:numPr>
+          <w:ilvl w:val="5"/>
+          <w:numId w:val="1"/>
+        </w:numPr>
+      </w:pPr>
+      <w:r>
+        <w:t>Ask user which ward they will go down</w:t>
+      </w:r>
+    </w:p>
+    <w:p>
+      <w:pPr>
+        <w:pStyle w:val="ListParagraph"/>
+        <w:numPr>
+          <w:ilvl w:val="6"/>
+          <w:numId w:val="1"/>
+        </w:numPr>
+      </w:pPr>
+      <w:r>
+        <w:t>If Blue ward, user and friends find medical supplies, and user wins</w:t>
+      </w:r>
+    </w:p>
+    <w:p>
+      <w:pPr>
+        <w:pStyle w:val="ListParagraph"/>
+        <w:numPr>
+          <w:ilvl w:val="6"/>
+          <w:numId w:val="1"/>
+        </w:numPr>
+      </w:pPr>
+      <w:r>
+        <w:t>If Red ward, user and friends die, and user loses</w:t>
+      </w:r>
+    </w:p>
+    <w:p>
+      <w:pPr>
+        <w:pStyle w:val="ListParagraph"/>
+        <w:numPr>
+          <w:ilvl w:val="6"/>
+          <w:numId w:val="1"/>
+        </w:numPr>
+      </w:pPr>
+      <w:r>
+        <w:t>If Green ward, user and friends die, and user loses</w:t>
+      </w:r>
+    </w:p>
+    <w:p>
+      <w:pPr>
+        <w:pStyle w:val="ListParagraph"/>
+        <w:numPr>
+          <w:ilvl w:val="3"/>
+          <w:numId w:val="1"/>
+        </w:numPr>
+      </w:pPr>
+      <w:r>
+        <w:t>If user has more than four friends, user and friends trap man, user wins.</w:t>
+      </w:r>
+    </w:p>
+    <w:p>
+      <w:pPr>
+        <w:pStyle w:val="ListParagraph"/>
+        <w:numPr>
+          <w:ilvl w:val="1"/>
+          <w:numId w:val="1"/>
+        </w:numPr>
+      </w:pPr>
+      <w:r>
+        <w:lastRenderedPageBreak/>
+        <w:t>If user chooses to flee</w:t>
+      </w:r>
+    </w:p>
+    <w:p>
+      <w:pPr>
+        <w:pStyle w:val="ListParagraph"/>
+        <w:numPr>
+          <w:ilvl w:val="2"/>
+          <w:numId w:val="1"/>
+        </w:numPr>
+      </w:pPr>
+      <w:r>
+        <w:t>Output the new scenario to the user (Story Part 4)</w:t>
+      </w:r>
+    </w:p>
+    <w:p>
+      <w:pPr>
+        <w:pStyle w:val="ListParagraph"/>
+        <w:numPr>
+          <w:ilvl w:val="2"/>
+          <w:numId w:val="1"/>
+        </w:numPr>
+      </w:pPr>
+      <w:r>
+        <w:t>Ask user which of the three hallways they would choose to go down</w:t>
+      </w:r>
+    </w:p>
+    <w:p>
+      <w:pPr>
+        <w:pStyle w:val="ListParagraph"/>
+        <w:numPr>
+          <w:ilvl w:val="3"/>
+          <w:numId w:val="1"/>
+        </w:numPr>
+      </w:pPr>
+      <w:r>
+        <w:t>If user goes down hallway 1, user finds a horde and dies, user loses</w:t>
+      </w:r>
+    </w:p>
+    <w:p>
+      <w:pPr>
+        <w:pStyle w:val="ListParagraph"/>
+        <w:numPr>
+          <w:ilvl w:val="3"/>
+          <w:numId w:val="1"/>
+        </w:numPr>
+      </w:pPr>
+      <w:r>
+        <w:t>If user goes down hallway 2, user approaches a locked room</w:t>
+      </w:r>
+    </w:p>
+    <w:p>
+      <w:pPr>
+        <w:pStyle w:val="ListParagraph"/>
+        <w:numPr>
+          <w:ilvl w:val="4"/>
+          <w:numId w:val="1"/>
+        </w:numPr>
+      </w:pPr>
+      <w:r>
+        <w:t>Output the new scenario to user (Story Part 5)</w:t>
+      </w:r>
+    </w:p>
+    <w:p>
+      <w:pPr>
+        <w:pStyle w:val="ListParagraph"/>
+        <w:numPr>
+          <w:ilvl w:val="4"/>
+          <w:numId w:val="1"/>
+        </w:numPr>
+      </w:pPr>
+      <w:r>
+        <w:t>Ask user how much change they have in their pocket</w:t>
+      </w:r>
+    </w:p>
+    <w:p>
+      <w:pPr>
+        <w:pStyle w:val="ListParagraph"/>
+        <w:numPr>
+          <w:ilvl w:val="5"/>
+          <w:numId w:val="1"/>
+        </w:numPr>
+      </w:pPr>
+      <w:r>
+        <w:t>If user has less than .25 cents, user is not able to open the door, and user loses</w:t>
+      </w:r>
+    </w:p>
+    <w:p>
+      <w:pPr>
+        <w:pStyle w:val="ListParagraph"/>
+        <w:numPr>
+          <w:ilvl w:val="5"/>
+          <w:numId w:val="1"/>
+        </w:numPr>
+      </w:pPr>
+      <w:r>
+        <w:t>If user has more than .25 cents, user is able to open the door and wait safely, user wins.</w:t>
+      </w:r>
+    </w:p>
+    <w:p>
+      <w:pPr>
+        <w:pStyle w:val="ListParagraph"/>
+        <w:numPr>
+          <w:ilvl w:val="3"/>
+          <w:numId w:val="1"/>
+        </w:numPr>
+      </w:pPr>
+      <w:r>
+        <w:t>If user goes down hallway 3, user is lead outside and is free, user wins</w:t>
+      </w:r>
+    </w:p>
+    <w:p>
+      <w:pPr>
+        <w:pStyle w:val="ListParagraph"/>
+        <w:numPr>
+          <w:ilvl w:val="0"/>
+          <w:numId w:val="1"/>
+        </w:numPr>
+      </w:pPr>
+      <w:r>
+        <w:t>Output user’s results in the game.</w:t>
       </w:r>
     </w:p>
     <w:p/>
@@ -82,8 +1007,221 @@
 </w:document>
 </file>
 
+<file path=word/numbering.xml><?xml version="1.0" encoding="utf-8"?>
+<w:numbering xmlns:wpc="http://schemas.microsoft.com/office/word/2010/wordprocessingCanvas" xmlns:cx="http://schemas.microsoft.com/office/drawing/2014/chartex" xmlns:cx1="http://schemas.microsoft.com/office/drawing/2015/9/8/chartex" xmlns:cx2="http://schemas.microsoft.com/office/drawing/2015/10/21/chartex" xmlns:cx3="http://schemas.microsoft.com/office/drawing/2016/5/9/chartex" xmlns:cx4="http://schemas.microsoft.com/office/drawing/2016/5/10/chartex" xmlns:cx5="http://schemas.microsoft.com/office/drawing/2016/5/11/chartex" xmlns:cx6="http://schemas.microsoft.com/office/drawing/2016/5/12/chartex" xmlns:cx7="http://schemas.microsoft.com/office/drawing/2016/5/13/chartex" xmlns:cx8="http://schemas.microsoft.com/office/drawing/2016/5/14/chartex" xmlns:mc="http://schemas.openxmlformats.org/markup-compatibility/2006" xmlns:aink="http://schemas.microsoft.com/office/drawing/2016/ink" xmlns:am3d="http://schemas.microsoft.com/office/drawing/2017/model3d" xmlns:o="urn:schemas-microsoft-com:office:office" xmlns:oel="http://schemas.microsoft.com/office/2019/extlst" xmlns:r="http://schemas.openxmlformats.org/officeDocument/2006/relationships" xmlns:m="http://schemas.openxmlformats.org/officeDocument/2006/math" xmlns:v="urn:schemas-microsoft-com:vml" xmlns:wp14="http://schemas.microsoft.com/office/word/2010/wordprocessingDrawing" xmlns:wp="http://schemas.openxmlformats.org/drawingml/2006/wordprocessingDrawing" xmlns:w10="urn:schemas-microsoft-com:office:word" xmlns:w="http://schemas.openxmlformats.org/wordprocessingml/2006/main" xmlns:w14="http://schemas.microsoft.com/office/word/2010/wordml" xmlns:w15="http://schemas.microsoft.com/office/word/2012/wordml" xmlns:w16cex="http://schemas.microsoft.com/office/word/2018/wordml/cex" xmlns:w16cid="http://schemas.microsoft.com/office/word/2016/wordml/cid" xmlns:w16="http://schemas.microsoft.com/office/word/2018/wordml" xmlns:w16du="http://schemas.microsoft.com/office/word/2023/wordml/word16du" xmlns:w16sdtdh="http://schemas.microsoft.com/office/word/2020/wordml/sdtdatahash" xmlns:w16se="http://schemas.microsoft.com/office/word/2015/wordml/symex" xmlns:wpg="http://schemas.microsoft.com/office/word/2010/wordprocessingGroup" xmlns:wpi="http://schemas.microsoft.com/office/word/2010/wordprocessingInk" xmlns:wne="http://schemas.microsoft.com/office/word/2006/wordml" xmlns:wps="http://schemas.microsoft.com/office/word/2010/wordprocessingShape" mc:Ignorable="w14 w15 w16se w16cid w16 w16cex w16sdtdh w16du wp14">
+  <w:abstractNum w:abstractNumId="0" w15:restartNumberingAfterBreak="0">
+    <w:nsid w:val="2B09302C"/>
+    <w:multiLevelType w:val="hybridMultilevel"/>
+    <w:tmpl w:val="81589F3C"/>
+    <w:lvl w:ilvl="0" w:tplc="0409000F">
+      <w:start w:val="1"/>
+      <w:numFmt w:val="decimal"/>
+      <w:lvlText w:val="%1."/>
+      <w:lvlJc w:val="left"/>
+      <w:pPr>
+        <w:ind w:left="720" w:hanging="360"/>
+      </w:pPr>
+      <w:rPr>
+        <w:rFonts w:hint="default"/>
+      </w:rPr>
+    </w:lvl>
+    <w:lvl w:ilvl="1" w:tplc="04090019">
+      <w:start w:val="1"/>
+      <w:numFmt w:val="lowerLetter"/>
+      <w:lvlText w:val="%2."/>
+      <w:lvlJc w:val="left"/>
+      <w:pPr>
+        <w:ind w:left="1440" w:hanging="360"/>
+      </w:pPr>
+    </w:lvl>
+    <w:lvl w:ilvl="2" w:tplc="0409001B">
+      <w:start w:val="1"/>
+      <w:numFmt w:val="lowerRoman"/>
+      <w:lvlText w:val="%3."/>
+      <w:lvlJc w:val="right"/>
+      <w:pPr>
+        <w:ind w:left="2160" w:hanging="180"/>
+      </w:pPr>
+    </w:lvl>
+    <w:lvl w:ilvl="3" w:tplc="0409000F">
+      <w:start w:val="1"/>
+      <w:numFmt w:val="decimal"/>
+      <w:lvlText w:val="%4."/>
+      <w:lvlJc w:val="left"/>
+      <w:pPr>
+        <w:ind w:left="2880" w:hanging="360"/>
+      </w:pPr>
+    </w:lvl>
+    <w:lvl w:ilvl="4" w:tplc="04090019">
+      <w:start w:val="1"/>
+      <w:numFmt w:val="lowerLetter"/>
+      <w:lvlText w:val="%5."/>
+      <w:lvlJc w:val="left"/>
+      <w:pPr>
+        <w:ind w:left="3600" w:hanging="360"/>
+      </w:pPr>
+    </w:lvl>
+    <w:lvl w:ilvl="5" w:tplc="0409001B">
+      <w:start w:val="1"/>
+      <w:numFmt w:val="lowerRoman"/>
+      <w:lvlText w:val="%6."/>
+      <w:lvlJc w:val="right"/>
+      <w:pPr>
+        <w:ind w:left="4320" w:hanging="180"/>
+      </w:pPr>
+    </w:lvl>
+    <w:lvl w:ilvl="6" w:tplc="0409000F">
+      <w:start w:val="1"/>
+      <w:numFmt w:val="decimal"/>
+      <w:lvlText w:val="%7."/>
+      <w:lvlJc w:val="left"/>
+      <w:pPr>
+        <w:ind w:left="5040" w:hanging="360"/>
+      </w:pPr>
+    </w:lvl>
+    <w:lvl w:ilvl="7" w:tplc="04090019" w:tentative="1">
+      <w:start w:val="1"/>
+      <w:numFmt w:val="lowerLetter"/>
+      <w:lvlText w:val="%8."/>
+      <w:lvlJc w:val="left"/>
+      <w:pPr>
+        <w:ind w:left="5760" w:hanging="360"/>
+      </w:pPr>
+    </w:lvl>
+    <w:lvl w:ilvl="8" w:tplc="0409001B" w:tentative="1">
+      <w:start w:val="1"/>
+      <w:numFmt w:val="lowerRoman"/>
+      <w:lvlText w:val="%9."/>
+      <w:lvlJc w:val="right"/>
+      <w:pPr>
+        <w:ind w:left="6480" w:hanging="180"/>
+      </w:pPr>
+    </w:lvl>
+  </w:abstractNum>
+  <w:abstractNum w:abstractNumId="1" w15:restartNumberingAfterBreak="0">
+    <w:nsid w:val="64513646"/>
+    <w:multiLevelType w:val="hybridMultilevel"/>
+    <w:tmpl w:val="A2EA687E"/>
+    <w:lvl w:ilvl="0" w:tplc="04090001">
+      <w:start w:val="1"/>
+      <w:numFmt w:val="bullet"/>
+      <w:lvlText w:val=""/>
+      <w:lvlJc w:val="left"/>
+      <w:pPr>
+        <w:ind w:left="1800" w:hanging="360"/>
+      </w:pPr>
+      <w:rPr>
+        <w:rFonts w:ascii="Symbol" w:hAnsi="Symbol" w:hint="default"/>
+      </w:rPr>
+    </w:lvl>
+    <w:lvl w:ilvl="1" w:tplc="04090003">
+      <w:start w:val="1"/>
+      <w:numFmt w:val="bullet"/>
+      <w:lvlText w:val="o"/>
+      <w:lvlJc w:val="left"/>
+      <w:pPr>
+        <w:ind w:left="2520" w:hanging="360"/>
+      </w:pPr>
+      <w:rPr>
+        <w:rFonts w:ascii="Courier New" w:hAnsi="Courier New" w:hint="default"/>
+      </w:rPr>
+    </w:lvl>
+    <w:lvl w:ilvl="2" w:tplc="04090005">
+      <w:start w:val="1"/>
+      <w:numFmt w:val="bullet"/>
+      <w:lvlText w:val=""/>
+      <w:lvlJc w:val="left"/>
+      <w:pPr>
+        <w:ind w:left="3240" w:hanging="360"/>
+      </w:pPr>
+      <w:rPr>
+        <w:rFonts w:ascii="Wingdings" w:hAnsi="Wingdings" w:hint="default"/>
+      </w:rPr>
+    </w:lvl>
+    <w:lvl w:ilvl="3" w:tplc="04090001">
+      <w:start w:val="1"/>
+      <w:numFmt w:val="bullet"/>
+      <w:lvlText w:val=""/>
+      <w:lvlJc w:val="left"/>
+      <w:pPr>
+        <w:ind w:left="3960" w:hanging="360"/>
+      </w:pPr>
+      <w:rPr>
+        <w:rFonts w:ascii="Symbol" w:hAnsi="Symbol" w:hint="default"/>
+      </w:rPr>
+    </w:lvl>
+    <w:lvl w:ilvl="4" w:tplc="04090003" w:tentative="1">
+      <w:start w:val="1"/>
+      <w:numFmt w:val="bullet"/>
+      <w:lvlText w:val="o"/>
+      <w:lvlJc w:val="left"/>
+      <w:pPr>
+        <w:ind w:left="4680" w:hanging="360"/>
+      </w:pPr>
+      <w:rPr>
+        <w:rFonts w:ascii="Courier New" w:hAnsi="Courier New" w:hint="default"/>
+      </w:rPr>
+    </w:lvl>
+    <w:lvl w:ilvl="5" w:tplc="04090005" w:tentative="1">
+      <w:start w:val="1"/>
+      <w:numFmt w:val="bullet"/>
+      <w:lvlText w:val=""/>
+      <w:lvlJc w:val="left"/>
+      <w:pPr>
+        <w:ind w:left="5400" w:hanging="360"/>
+      </w:pPr>
+      <w:rPr>
+        <w:rFonts w:ascii="Wingdings" w:hAnsi="Wingdings" w:hint="default"/>
+      </w:rPr>
+    </w:lvl>
+    <w:lvl w:ilvl="6" w:tplc="04090001" w:tentative="1">
+      <w:start w:val="1"/>
+      <w:numFmt w:val="bullet"/>
+      <w:lvlText w:val=""/>
+      <w:lvlJc w:val="left"/>
+      <w:pPr>
+        <w:ind w:left="6120" w:hanging="360"/>
+      </w:pPr>
+      <w:rPr>
+        <w:rFonts w:ascii="Symbol" w:hAnsi="Symbol" w:hint="default"/>
+      </w:rPr>
+    </w:lvl>
+    <w:lvl w:ilvl="7" w:tplc="04090003" w:tentative="1">
+      <w:start w:val="1"/>
+      <w:numFmt w:val="bullet"/>
+      <w:lvlText w:val="o"/>
+      <w:lvlJc w:val="left"/>
+      <w:pPr>
+        <w:ind w:left="6840" w:hanging="360"/>
+      </w:pPr>
+      <w:rPr>
+        <w:rFonts w:ascii="Courier New" w:hAnsi="Courier New" w:hint="default"/>
+      </w:rPr>
+    </w:lvl>
+    <w:lvl w:ilvl="8" w:tplc="04090005" w:tentative="1">
+      <w:start w:val="1"/>
+      <w:numFmt w:val="bullet"/>
+      <w:lvlText w:val=""/>
+      <w:lvlJc w:val="left"/>
+      <w:pPr>
+        <w:ind w:left="7560" w:hanging="360"/>
+      </w:pPr>
+      <w:rPr>
+        <w:rFonts w:ascii="Wingdings" w:hAnsi="Wingdings" w:hint="default"/>
+      </w:rPr>
+    </w:lvl>
+  </w:abstractNum>
+  <w:num w:numId="1" w16cid:durableId="1360158077">
+    <w:abstractNumId w:val="0"/>
+  </w:num>
+  <w:num w:numId="2" w16cid:durableId="1752197806">
+    <w:abstractNumId w:val="1"/>
+  </w:num>
+</w:numbering>
+</file>
+
 <file path=word/styles.xml><?xml version="1.0" encoding="utf-8"?>
-<w:styles xmlns:mc="http://schemas.openxmlformats.org/markup-compatibility/2006" xmlns:r="http://schemas.openxmlformats.org/officeDocument/2006/relationships" xmlns:w="http://schemas.openxmlformats.org/wordprocessingml/2006/main" xmlns:w14="http://schemas.microsoft.com/office/word/2010/wordml" xmlns:w15="http://schemas.microsoft.com/office/word/2012/wordml" xmlns:w16cex="http://schemas.microsoft.com/office/word/2018/wordml/cex" xmlns:w16cid="http://schemas.microsoft.com/office/word/2016/wordml/cid" xmlns:w16="http://schemas.microsoft.com/office/word/2018/wordml" xmlns:w16sdtdh="http://schemas.microsoft.com/office/word/2020/wordml/sdtdatahash" xmlns:w16se="http://schemas.microsoft.com/office/word/2015/wordml/symex" mc:Ignorable="w14 w15 w16se w16cid w16 w16cex w16sdtdh">
+<w:styles xmlns:mc="http://schemas.openxmlformats.org/markup-compatibility/2006" xmlns:r="http://schemas.openxmlformats.org/officeDocument/2006/relationships" xmlns:w="http://schemas.openxmlformats.org/wordprocessingml/2006/main" xmlns:w14="http://schemas.microsoft.com/office/word/2010/wordml" xmlns:w15="http://schemas.microsoft.com/office/word/2012/wordml" xmlns:w16cex="http://schemas.microsoft.com/office/word/2018/wordml/cex" xmlns:w16cid="http://schemas.microsoft.com/office/word/2016/wordml/cid" xmlns:w16="http://schemas.microsoft.com/office/word/2018/wordml" xmlns:w16du="http://schemas.microsoft.com/office/word/2023/wordml/word16du" xmlns:w16sdtdh="http://schemas.microsoft.com/office/word/2020/wordml/sdtdatahash" xmlns:w16se="http://schemas.microsoft.com/office/word/2015/wordml/symex" mc:Ignorable="w14 w15 w16se w16cid w16 w16cex w16sdtdh w16du">
   <w:docDefaults>
     <w:rPrDefault>
       <w:rPr>
@@ -477,6 +1615,27 @@
     <w:name w:val="Normal"/>
     <w:qFormat/>
   </w:style>
+  <w:style w:type="paragraph" w:styleId="Heading1">
+    <w:name w:val="heading 1"/>
+    <w:basedOn w:val="Normal"/>
+    <w:next w:val="Normal"/>
+    <w:link w:val="Heading1Char"/>
+    <w:uiPriority w:val="9"/>
+    <w:qFormat/>
+    <w:rsid w:val="00733D8F"/>
+    <w:pPr>
+      <w:keepNext/>
+      <w:keepLines/>
+      <w:spacing w:before="240"/>
+      <w:outlineLvl w:val="0"/>
+    </w:pPr>
+    <w:rPr>
+      <w:rFonts w:asciiTheme="majorHAnsi" w:eastAsiaTheme="majorEastAsia" w:hAnsiTheme="majorHAnsi" w:cstheme="majorBidi"/>
+      <w:color w:val="2F5496" w:themeColor="accent1" w:themeShade="BF"/>
+      <w:sz w:val="32"/>
+      <w:szCs w:val="32"/>
+    </w:rPr>
+  </w:style>
   <w:style w:type="character" w:default="1" w:styleId="DefaultParagraphFont">
     <w:name w:val="Default Paragraph Font"/>
     <w:uiPriority w:val="1"/>
@@ -655,6 +1814,30 @@
         <w:shd w:val="clear" w:color="auto" w:fill="C5E0B3" w:themeFill="accent6" w:themeFillTint="66"/>
       </w:tcPr>
     </w:tblStylePr>
+  </w:style>
+  <w:style w:type="character" w:customStyle="1" w:styleId="Heading1Char">
+    <w:name w:val="Heading 1 Char"/>
+    <w:basedOn w:val="DefaultParagraphFont"/>
+    <w:link w:val="Heading1"/>
+    <w:uiPriority w:val="9"/>
+    <w:rsid w:val="00733D8F"/>
+    <w:rPr>
+      <w:rFonts w:asciiTheme="majorHAnsi" w:eastAsiaTheme="majorEastAsia" w:hAnsiTheme="majorHAnsi" w:cstheme="majorBidi"/>
+      <w:color w:val="2F5496" w:themeColor="accent1" w:themeShade="BF"/>
+      <w:sz w:val="32"/>
+      <w:szCs w:val="32"/>
+    </w:rPr>
+  </w:style>
+  <w:style w:type="paragraph" w:styleId="ListParagraph">
+    <w:name w:val="List Paragraph"/>
+    <w:basedOn w:val="Normal"/>
+    <w:uiPriority w:val="34"/>
+    <w:qFormat/>
+    <w:rsid w:val="00733D8F"/>
+    <w:pPr>
+      <w:ind w:left="720"/>
+      <w:contextualSpacing/>
+    </w:pPr>
   </w:style>
 </w:styles>
 </file>

</xml_diff>